<commit_message>
The word file updated
</commit_message>
<xml_diff>
--- a/IOS proje.docx
+++ b/IOS proje.docx
@@ -397,23 +397,7 @@
           <w:lang w:val="tr-TR"/>
         </w:rPr>
         <w:lastRenderedPageBreak/>
-        <w:t xml:space="preserve">Uygulamada medikal ilaçlarla ilgili detaylar yer alacak. İnsanların prospektüs dışında da kullandığı ilaçlarla ilgili bilgileri sürekli kontrol edebileceği veya merak ettiği ilaçlara bakabileceği insanlara yardımcı olacak bir uygulama tasarlanacak. Uygulamada "Kaydol" ve "Giriş yap" aktiviteleri ve ayrıca "Genel ilaç bilgileri" ve "Özel ilaç bilgileri" olacak. "Genel ilaç bilgileri" aktivitesinden herhangi ilaçla ilgili her türlü görsel, metin, vb. bilgiye erişilebilir olacak. "Özel ilaç bilgileri" aktivitesinde ise kişinin kullandığı ilaçlarla ilgili her türlü bilgi (İlaç </w:t>
-      </w:r>
-      <w:proofErr w:type="gramStart"/>
-      <w:r>
-        <w:rPr>
-          <w:rFonts w:asciiTheme="minorBidi" w:hAnsiTheme="minorBidi"/>
-          <w:lang w:val="tr-TR"/>
-        </w:rPr>
-        <w:t>adı,</w:t>
-      </w:r>
-      <w:proofErr w:type="gramEnd"/>
-      <w:r>
-        <w:rPr>
-          <w:rFonts w:asciiTheme="minorBidi" w:hAnsiTheme="minorBidi"/>
-          <w:lang w:val="tr-TR"/>
-        </w:rPr>
-        <w:t xml:space="preserve"> ne için kullanıyor, ne zaman kullanmaya başladığı, hangi sıklıkla kullanılmalı, vb. ve hastanın ekleye bileceği notların tutulduğu bilgiler) bulunacak. </w:t>
+        <w:t>Uygulamada medikal ilaçlarla ilgili detaylar yer alacak. İnsanların prospektüs dışında da kullandığı ilaçlarla ilgili bilgileri sürekli kontrol edebileceği veya merak ettiği ilaçlara bakabileceği insanlara yardımcı olacak bir uygulama tasarlanacak. Uygulamada "Kaydol" ve "Giriş yap" aktiviteleri ve ayrıca "Genel ilaç bilgileri" ve "Özel ilaç bilgileri" olacak. "Genel ilaç bilgileri" aktivitesinden herhangi ilaçla ilgili her türlü görsel, metin, vb. bilgiye erişilebilir olacak. "Özel ilaç bilgileri" aktivitesinde ise kişinin kullandığı ilaçlarla ilgili her türlü bilgi (İlaç adı, ne için kullanıyor, ne zaman kullanmaya başladığı, hangi sıklıkla kullanılmalı, vb. ve hastanın ekleye bileceği notların tutulduğu bilgiler) bulunacak. </w:t>
       </w:r>
     </w:p>
     <w:p>
@@ -443,12 +427,22 @@
         </w:rPr>
         <w:t xml:space="preserve">: </w:t>
       </w:r>
-      <w:r>
-        <w:rPr>
-          <w:rFonts w:asciiTheme="minorBidi" w:hAnsiTheme="minorBidi"/>
-          <w:sz w:val="22"/>
-        </w:rPr>
-        <w:t>SaberZafari1</w:t>
+      <w:hyperlink r:id="rId9" w:history="1">
+        <w:r>
+          <w:rPr>
+            <w:rStyle w:val="Hyperlink"/>
+            <w:rFonts w:asciiTheme="minorBidi" w:hAnsiTheme="minorBidi"/>
+            <w:sz w:val="22"/>
+          </w:rPr>
+          <w:t>https://github.com/SaberZafari1/Medicine-Reminder-App</w:t>
+        </w:r>
+      </w:hyperlink>
+      <w:r>
+        <w:rPr>
+          <w:rFonts w:asciiTheme="minorBidi" w:hAnsiTheme="minorBidi"/>
+          <w:sz w:val="22"/>
+        </w:rPr>
+        <w:t xml:space="preserve"> </w:t>
       </w:r>
     </w:p>
     <w:p>
@@ -510,25 +504,7 @@
           <w:sz w:val="22"/>
           <w:lang w:val="tr-TR"/>
         </w:rPr>
-        <w:t xml:space="preserve">Kullanıcı </w:t>
-      </w:r>
-      <w:proofErr w:type="gramStart"/>
-      <w:r>
-        <w:rPr>
-          <w:rFonts w:asciiTheme="minorBidi" w:hAnsiTheme="minorBidi"/>
-          <w:sz w:val="22"/>
-          <w:lang w:val="tr-TR"/>
-        </w:rPr>
-        <w:t>kayıt olup</w:t>
-      </w:r>
-      <w:proofErr w:type="gramEnd"/>
-      <w:r>
-        <w:rPr>
-          <w:rFonts w:asciiTheme="minorBidi" w:hAnsiTheme="minorBidi"/>
-          <w:sz w:val="22"/>
-          <w:lang w:val="tr-TR"/>
-        </w:rPr>
-        <w:t xml:space="preserve"> giriş yapabilir.</w:t>
+        <w:t>Kullanıcı kayıt olup giriş yapabilir.</w:t>
       </w:r>
     </w:p>
     <w:p>
@@ -1155,7 +1131,7 @@
                     <pic:cNvPicPr/>
                   </pic:nvPicPr>
                   <pic:blipFill>
-                    <a:blip r:embed="rId9">
+                    <a:blip r:embed="rId10">
                       <a:extLst>
                         <a:ext uri="{28A0092B-C50C-407E-A947-70E740481C1C}">
                           <a14:useLocalDpi xmlns:a14="http://schemas.microsoft.com/office/drawing/2010/main" val="0"/>
@@ -1247,7 +1223,7 @@
                     <pic:cNvPicPr/>
                   </pic:nvPicPr>
                   <pic:blipFill>
-                    <a:blip r:embed="rId10">
+                    <a:blip r:embed="rId11">
                       <a:extLst>
                         <a:ext uri="{28A0092B-C50C-407E-A947-70E740481C1C}">
                           <a14:useLocalDpi xmlns:a14="http://schemas.microsoft.com/office/drawing/2010/main" val="0"/>
@@ -1339,7 +1315,7 @@
                     <pic:cNvPicPr/>
                   </pic:nvPicPr>
                   <pic:blipFill>
-                    <a:blip r:embed="rId11">
+                    <a:blip r:embed="rId12">
                       <a:extLst>
                         <a:ext uri="{28A0092B-C50C-407E-A947-70E740481C1C}">
                           <a14:useLocalDpi xmlns:a14="http://schemas.microsoft.com/office/drawing/2010/main" val="0"/>
@@ -1431,7 +1407,7 @@
                     <pic:cNvPicPr/>
                   </pic:nvPicPr>
                   <pic:blipFill>
-                    <a:blip r:embed="rId12">
+                    <a:blip r:embed="rId13">
                       <a:extLst>
                         <a:ext uri="{28A0092B-C50C-407E-A947-70E740481C1C}">
                           <a14:useLocalDpi xmlns:a14="http://schemas.microsoft.com/office/drawing/2010/main" val="0"/>
@@ -1523,7 +1499,7 @@
                     <pic:cNvPicPr/>
                   </pic:nvPicPr>
                   <pic:blipFill>
-                    <a:blip r:embed="rId13">
+                    <a:blip r:embed="rId14">
                       <a:extLst>
                         <a:ext uri="{28A0092B-C50C-407E-A947-70E740481C1C}">
                           <a14:useLocalDpi xmlns:a14="http://schemas.microsoft.com/office/drawing/2010/main" val="0"/>
@@ -1612,7 +1588,7 @@
                     <pic:cNvPicPr/>
                   </pic:nvPicPr>
                   <pic:blipFill>
-                    <a:blip r:embed="rId14">
+                    <a:blip r:embed="rId15">
                       <a:extLst>
                         <a:ext uri="{28A0092B-C50C-407E-A947-70E740481C1C}">
                           <a14:useLocalDpi xmlns:a14="http://schemas.microsoft.com/office/drawing/2010/main" val="0"/>
@@ -1673,7 +1649,7 @@
       </w:r>
     </w:p>
     <w:sectPr>
-      <w:headerReference w:type="default" r:id="rId15"/>
+      <w:headerReference w:type="default" r:id="rId16"/>
       <w:pgSz w:w="11906" w:h="16838" w:code="9"/>
       <w:pgMar w:top="1411" w:right="1411" w:bottom="2131" w:left="2131" w:header="1411" w:footer="720" w:gutter="0"/>
       <w:pgNumType w:start="1"/>
@@ -6040,6 +6016,18 @@
       <w:vertAlign w:val="superscript"/>
     </w:rPr>
   </w:style>
+  <w:style w:type="character" w:styleId="UnresolvedMention">
+    <w:name w:val="Unresolved Mention"/>
+    <w:basedOn w:val="DefaultParagraphFont"/>
+    <w:uiPriority w:val="99"/>
+    <w:semiHidden/>
+    <w:unhideWhenUsed/>
+    <w:rsid w:val="0096477E"/>
+    <w:rPr>
+      <w:color w:val="605E5C"/>
+      <w:shd w:val="clear" w:color="auto" w:fill="E1DFDD"/>
+    </w:rPr>
+  </w:style>
 </w:styles>
 </file>
 

</xml_diff>